<commit_message>
Adicionando informações relativas ao negócio Medlink
</commit_message>
<xml_diff>
--- a/Jira - Criação de projeto - Método manual.docx
+++ b/Jira - Criação de projeto - Método manual.docx
@@ -26,6 +26,61 @@
     </w:p>
     <w:p>
       <w:pPr>
+        <w:jc w:val="right"/>
+        <w:rPr>
+          <w:i/>
+          <w:sz w:val="18"/>
+        </w:rPr>
+      </w:pPr>
+      <w:r>
+        <w:rPr>
+          <w:i/>
+          <w:sz w:val="18"/>
+        </w:rPr>
+        <w:t xml:space="preserve">Tutorial feito baseado na versão </w:t>
+      </w:r>
+      <w:proofErr w:type="gramStart"/>
+      <w:r>
+        <w:rPr>
+          <w:i/>
+          <w:sz w:val="18"/>
+        </w:rPr>
+        <w:t>v7.</w:t>
+      </w:r>
+      <w:proofErr w:type="gramEnd"/>
+      <w:r>
+        <w:rPr>
+          <w:i/>
+          <w:sz w:val="18"/>
+        </w:rPr>
+        <w:t>0.2</w:t>
+      </w:r>
+      <w:r>
+        <w:rPr>
+          <w:i/>
+          <w:sz w:val="18"/>
+        </w:rPr>
+        <w:t xml:space="preserve"> do </w:t>
+      </w:r>
+      <w:proofErr w:type="spellStart"/>
+      <w:r>
+        <w:rPr>
+          <w:i/>
+          <w:sz w:val="18"/>
+        </w:rPr>
+        <w:t>Atlassian</w:t>
+      </w:r>
+      <w:proofErr w:type="spellEnd"/>
+      <w:r>
+        <w:rPr>
+          <w:i/>
+          <w:sz w:val="18"/>
+        </w:rPr>
+        <w:t xml:space="preserve"> JIRA</w:t>
+      </w:r>
+    </w:p>
+    <w:p>
+      <w:pPr>
         <w:pStyle w:val="Ttulo1"/>
       </w:pPr>
       <w:r>
@@ -42,6 +97,8 @@
       <w:r>
         <w:t>)</w:t>
       </w:r>
+      <w:bookmarkStart w:id="0" w:name="_GoBack"/>
+      <w:bookmarkEnd w:id="0"/>
     </w:p>
     <w:p>
       <w:r>
@@ -307,6 +364,7 @@
     </w:p>
     <w:p>
       <w:r>
+        <w:lastRenderedPageBreak/>
         <w:br w:type="page"/>
       </w:r>
     </w:p>
@@ -2444,8 +2502,613 @@
           </wp:inline>
         </w:drawing>
       </w:r>
-      <w:bookmarkStart w:id="0" w:name="_GoBack"/>
-      <w:bookmarkEnd w:id="0"/>
+    </w:p>
+    <w:p/>
+    <w:p>
+      <w:r>
+        <w:br w:type="page"/>
+      </w:r>
+    </w:p>
+    <w:p>
+      <w:pPr>
+        <w:pStyle w:val="Ttulo1"/>
+      </w:pPr>
+      <w:r>
+        <w:lastRenderedPageBreak/>
+        <w:t>Aplicação ao processo de homologação da Medlink</w:t>
+      </w:r>
+    </w:p>
+    <w:tbl>
+      <w:tblPr>
+        <w:tblStyle w:val="GradeClara"/>
+        <w:tblW w:w="0" w:type="auto"/>
+        <w:tblLook w:val="0420" w:firstRow="1" w:lastRow="0" w:firstColumn="0" w:lastColumn="0" w:noHBand="0" w:noVBand="1"/>
+      </w:tblPr>
+      <w:tblGrid>
+        <w:gridCol w:w="4322"/>
+        <w:gridCol w:w="4322"/>
+      </w:tblGrid>
+      <w:tr>
+        <w:trPr>
+          <w:cnfStyle w:val="100000000000" w:firstRow="1" w:lastRow="0" w:firstColumn="0" w:lastColumn="0" w:oddVBand="0" w:evenVBand="0" w:oddHBand="0" w:evenHBand="0" w:firstRowFirstColumn="0" w:firstRowLastColumn="0" w:lastRowFirstColumn="0" w:lastRowLastColumn="0"/>
+        </w:trPr>
+        <w:tc>
+          <w:tcPr>
+            <w:tcW w:w="4322" w:type="dxa"/>
+          </w:tcPr>
+          <w:p>
+            <w:pPr>
+              <w:jc w:val="center"/>
+            </w:pPr>
+            <w:r>
+              <w:t>Status SISSA</w:t>
+            </w:r>
+          </w:p>
+        </w:tc>
+        <w:tc>
+          <w:tcPr>
+            <w:tcW w:w="4322" w:type="dxa"/>
+          </w:tcPr>
+          <w:p>
+            <w:pPr>
+              <w:jc w:val="center"/>
+            </w:pPr>
+            <w:r>
+              <w:rPr>
+                <w:i/>
+              </w:rPr>
+              <w:t xml:space="preserve">Status </w:t>
+            </w:r>
+            <w:proofErr w:type="spellStart"/>
+            <w:r>
+              <w:rPr>
+                <w:i/>
+              </w:rPr>
+              <w:t>Jira</w:t>
+            </w:r>
+            <w:proofErr w:type="spellEnd"/>
+            <w:r>
+              <w:t xml:space="preserve"> (</w:t>
+            </w:r>
+            <w:r>
+              <w:rPr>
+                <w:i/>
+              </w:rPr>
+              <w:t>Workflow</w:t>
+            </w:r>
+            <w:r>
+              <w:t xml:space="preserve"> Medlink)</w:t>
+            </w:r>
+          </w:p>
+        </w:tc>
+      </w:tr>
+      <w:tr>
+        <w:trPr>
+          <w:cnfStyle w:val="000000100000" w:firstRow="0" w:lastRow="0" w:firstColumn="0" w:lastColumn="0" w:oddVBand="0" w:evenVBand="0" w:oddHBand="1" w:evenHBand="0" w:firstRowFirstColumn="0" w:firstRowLastColumn="0" w:lastRowFirstColumn="0" w:lastRowLastColumn="0"/>
+        </w:trPr>
+        <w:tc>
+          <w:tcPr>
+            <w:tcW w:w="4322" w:type="dxa"/>
+          </w:tcPr>
+          <w:p>
+            <w:r>
+              <w:t>Aberto</w:t>
+            </w:r>
+            <w:r>
+              <w:t>*</w:t>
+            </w:r>
+          </w:p>
+        </w:tc>
+        <w:tc>
+          <w:tcPr>
+            <w:tcW w:w="4322" w:type="dxa"/>
+          </w:tcPr>
+          <w:p>
+            <w:r>
+              <w:t>-</w:t>
+            </w:r>
+          </w:p>
+        </w:tc>
+      </w:tr>
+      <w:tr>
+        <w:trPr>
+          <w:cnfStyle w:val="000000010000" w:firstRow="0" w:lastRow="0" w:firstColumn="0" w:lastColumn="0" w:oddVBand="0" w:evenVBand="0" w:oddHBand="0" w:evenHBand="1" w:firstRowFirstColumn="0" w:firstRowLastColumn="0" w:lastRowFirstColumn="0" w:lastRowLastColumn="0"/>
+        </w:trPr>
+        <w:tc>
+          <w:tcPr>
+            <w:tcW w:w="4322" w:type="dxa"/>
+          </w:tcPr>
+          <w:p>
+            <w:r>
+              <w:t>Alocado em versão</w:t>
+            </w:r>
+            <w:r>
+              <w:t>*</w:t>
+            </w:r>
+          </w:p>
+        </w:tc>
+        <w:tc>
+          <w:tcPr>
+            <w:tcW w:w="4322" w:type="dxa"/>
+          </w:tcPr>
+          <w:p>
+            <w:pPr>
+              <w:rPr>
+                <w:i/>
+              </w:rPr>
+            </w:pPr>
+            <w:proofErr w:type="spellStart"/>
+            <w:r>
+              <w:rPr>
+                <w:i/>
+              </w:rPr>
+              <w:t>To</w:t>
+            </w:r>
+            <w:proofErr w:type="spellEnd"/>
+            <w:r>
+              <w:rPr>
+                <w:i/>
+              </w:rPr>
+              <w:t xml:space="preserve"> Do</w:t>
+            </w:r>
+          </w:p>
+        </w:tc>
+      </w:tr>
+      <w:tr>
+        <w:trPr>
+          <w:cnfStyle w:val="000000100000" w:firstRow="0" w:lastRow="0" w:firstColumn="0" w:lastColumn="0" w:oddVBand="0" w:evenVBand="0" w:oddHBand="1" w:evenHBand="0" w:firstRowFirstColumn="0" w:firstRowLastColumn="0" w:lastRowFirstColumn="0" w:lastRowLastColumn="0"/>
+        </w:trPr>
+        <w:tc>
+          <w:tcPr>
+            <w:tcW w:w="4322" w:type="dxa"/>
+          </w:tcPr>
+          <w:p>
+            <w:r>
+              <w:t>Em desenvolvimento</w:t>
+            </w:r>
+          </w:p>
+        </w:tc>
+        <w:tc>
+          <w:tcPr>
+            <w:tcW w:w="4322" w:type="dxa"/>
+          </w:tcPr>
+          <w:p>
+            <w:pPr>
+              <w:rPr>
+                <w:i/>
+              </w:rPr>
+            </w:pPr>
+            <w:r>
+              <w:rPr>
+                <w:i/>
+              </w:rPr>
+              <w:t xml:space="preserve">In </w:t>
+            </w:r>
+            <w:proofErr w:type="spellStart"/>
+            <w:r>
+              <w:rPr>
+                <w:i/>
+              </w:rPr>
+              <w:t>Progress</w:t>
+            </w:r>
+            <w:proofErr w:type="spellEnd"/>
+          </w:p>
+        </w:tc>
+      </w:tr>
+      <w:tr>
+        <w:trPr>
+          <w:cnfStyle w:val="000000010000" w:firstRow="0" w:lastRow="0" w:firstColumn="0" w:lastColumn="0" w:oddVBand="0" w:evenVBand="0" w:oddHBand="0" w:evenHBand="1" w:firstRowFirstColumn="0" w:firstRowLastColumn="0" w:lastRowFirstColumn="0" w:lastRowLastColumn="0"/>
+        </w:trPr>
+        <w:tc>
+          <w:tcPr>
+            <w:tcW w:w="4322" w:type="dxa"/>
+          </w:tcPr>
+          <w:p>
+            <w:r>
+              <w:t>Concluído</w:t>
+            </w:r>
+          </w:p>
+        </w:tc>
+        <w:tc>
+          <w:tcPr>
+            <w:tcW w:w="4322" w:type="dxa"/>
+          </w:tcPr>
+          <w:p>
+            <w:pPr>
+              <w:rPr>
+                <w:i/>
+              </w:rPr>
+            </w:pPr>
+            <w:proofErr w:type="spellStart"/>
+            <w:r>
+              <w:rPr>
+                <w:i/>
+              </w:rPr>
+              <w:t>To</w:t>
+            </w:r>
+            <w:proofErr w:type="spellEnd"/>
+            <w:r>
+              <w:rPr>
+                <w:i/>
+              </w:rPr>
+              <w:t xml:space="preserve"> </w:t>
+            </w:r>
+            <w:proofErr w:type="spellStart"/>
+            <w:r>
+              <w:rPr>
+                <w:i/>
+              </w:rPr>
+              <w:t>Review</w:t>
+            </w:r>
+            <w:proofErr w:type="spellEnd"/>
+          </w:p>
+        </w:tc>
+      </w:tr>
+      <w:tr>
+        <w:trPr>
+          <w:cnfStyle w:val="000000100000" w:firstRow="0" w:lastRow="0" w:firstColumn="0" w:lastColumn="0" w:oddVBand="0" w:evenVBand="0" w:oddHBand="1" w:evenHBand="0" w:firstRowFirstColumn="0" w:firstRowLastColumn="0" w:lastRowFirstColumn="0" w:lastRowLastColumn="0"/>
+        </w:trPr>
+        <w:tc>
+          <w:tcPr>
+            <w:tcW w:w="4322" w:type="dxa"/>
+          </w:tcPr>
+          <w:p>
+            <w:r>
+              <w:t>Cancelado</w:t>
+            </w:r>
+          </w:p>
+        </w:tc>
+        <w:tc>
+          <w:tcPr>
+            <w:tcW w:w="4322" w:type="dxa"/>
+          </w:tcPr>
+          <w:p>
+            <w:pPr>
+              <w:rPr>
+                <w:i/>
+              </w:rPr>
+            </w:pPr>
+            <w:proofErr w:type="spellStart"/>
+            <w:r>
+              <w:rPr>
+                <w:i/>
+              </w:rPr>
+              <w:t>Canceled</w:t>
+            </w:r>
+            <w:proofErr w:type="spellEnd"/>
+          </w:p>
+        </w:tc>
+      </w:tr>
+      <w:tr>
+        <w:trPr>
+          <w:cnfStyle w:val="000000010000" w:firstRow="0" w:lastRow="0" w:firstColumn="0" w:lastColumn="0" w:oddVBand="0" w:evenVBand="0" w:oddHBand="0" w:evenHBand="1" w:firstRowFirstColumn="0" w:firstRowLastColumn="0" w:lastRowFirstColumn="0" w:lastRowLastColumn="0"/>
+        </w:trPr>
+        <w:tc>
+          <w:tcPr>
+            <w:tcW w:w="4322" w:type="dxa"/>
+          </w:tcPr>
+          <w:p>
+            <w:r>
+              <w:t>Em homologação</w:t>
+            </w:r>
+          </w:p>
+        </w:tc>
+        <w:tc>
+          <w:tcPr>
+            <w:tcW w:w="4322" w:type="dxa"/>
+          </w:tcPr>
+          <w:p>
+            <w:pPr>
+              <w:rPr>
+                <w:i/>
+              </w:rPr>
+            </w:pPr>
+            <w:r>
+              <w:rPr>
+                <w:i/>
+              </w:rPr>
+              <w:t xml:space="preserve">In </w:t>
+            </w:r>
+            <w:proofErr w:type="spellStart"/>
+            <w:r>
+              <w:rPr>
+                <w:i/>
+              </w:rPr>
+              <w:t>Review</w:t>
+            </w:r>
+            <w:proofErr w:type="spellEnd"/>
+          </w:p>
+        </w:tc>
+      </w:tr>
+      <w:tr>
+        <w:trPr>
+          <w:cnfStyle w:val="000000100000" w:firstRow="0" w:lastRow="0" w:firstColumn="0" w:lastColumn="0" w:oddVBand="0" w:evenVBand="0" w:oddHBand="1" w:evenHBand="0" w:firstRowFirstColumn="0" w:firstRowLastColumn="0" w:lastRowFirstColumn="0" w:lastRowLastColumn="0"/>
+        </w:trPr>
+        <w:tc>
+          <w:tcPr>
+            <w:tcW w:w="4322" w:type="dxa"/>
+          </w:tcPr>
+          <w:p>
+            <w:r>
+              <w:t>Homologado</w:t>
+            </w:r>
+          </w:p>
+        </w:tc>
+        <w:tc>
+          <w:tcPr>
+            <w:tcW w:w="4322" w:type="dxa"/>
+          </w:tcPr>
+          <w:p>
+            <w:pPr>
+              <w:rPr>
+                <w:i/>
+              </w:rPr>
+            </w:pPr>
+            <w:proofErr w:type="spellStart"/>
+            <w:r>
+              <w:rPr>
+                <w:i/>
+              </w:rPr>
+              <w:t>Done</w:t>
+            </w:r>
+            <w:proofErr w:type="spellEnd"/>
+          </w:p>
+        </w:tc>
+      </w:tr>
+      <w:tr>
+        <w:trPr>
+          <w:cnfStyle w:val="000000010000" w:firstRow="0" w:lastRow="0" w:firstColumn="0" w:lastColumn="0" w:oddVBand="0" w:evenVBand="0" w:oddHBand="0" w:evenHBand="1" w:firstRowFirstColumn="0" w:firstRowLastColumn="0" w:lastRowFirstColumn="0" w:lastRowLastColumn="0"/>
+        </w:trPr>
+        <w:tc>
+          <w:tcPr>
+            <w:tcW w:w="4322" w:type="dxa"/>
+          </w:tcPr>
+          <w:p>
+            <w:r>
+              <w:t>Não homologado</w:t>
+            </w:r>
+          </w:p>
+        </w:tc>
+        <w:tc>
+          <w:tcPr>
+            <w:tcW w:w="4322" w:type="dxa"/>
+          </w:tcPr>
+          <w:p>
+            <w:pPr>
+              <w:rPr>
+                <w:i/>
+              </w:rPr>
+            </w:pPr>
+            <w:proofErr w:type="spellStart"/>
+            <w:r>
+              <w:rPr>
+                <w:i/>
+              </w:rPr>
+              <w:t>Not</w:t>
+            </w:r>
+            <w:proofErr w:type="spellEnd"/>
+            <w:r>
+              <w:rPr>
+                <w:i/>
+              </w:rPr>
+              <w:t xml:space="preserve"> </w:t>
+            </w:r>
+            <w:proofErr w:type="spellStart"/>
+            <w:r>
+              <w:rPr>
+                <w:i/>
+              </w:rPr>
+              <w:t>Approved</w:t>
+            </w:r>
+            <w:proofErr w:type="spellEnd"/>
+          </w:p>
+        </w:tc>
+      </w:tr>
+      <w:tr>
+        <w:trPr>
+          <w:cnfStyle w:val="000000100000" w:firstRow="0" w:lastRow="0" w:firstColumn="0" w:lastColumn="0" w:oddVBand="0" w:evenVBand="0" w:oddHBand="1" w:evenHBand="0" w:firstRowFirstColumn="0" w:firstRowLastColumn="0" w:lastRowFirstColumn="0" w:lastRowLastColumn="0"/>
+        </w:trPr>
+        <w:tc>
+          <w:tcPr>
+            <w:tcW w:w="4322" w:type="dxa"/>
+          </w:tcPr>
+          <w:p>
+            <w:r>
+              <w:t>Homologado com restrições</w:t>
+            </w:r>
+          </w:p>
+        </w:tc>
+        <w:tc>
+          <w:tcPr>
+            <w:tcW w:w="4322" w:type="dxa"/>
+          </w:tcPr>
+          <w:p>
+            <w:pPr>
+              <w:rPr>
+                <w:i/>
+              </w:rPr>
+            </w:pPr>
+            <w:proofErr w:type="spellStart"/>
+            <w:r>
+              <w:rPr>
+                <w:i/>
+              </w:rPr>
+              <w:t>Done</w:t>
+            </w:r>
+            <w:proofErr w:type="spellEnd"/>
+            <w:r>
+              <w:rPr>
+                <w:i/>
+              </w:rPr>
+              <w:t xml:space="preserve"> </w:t>
+            </w:r>
+            <w:proofErr w:type="spellStart"/>
+            <w:r>
+              <w:rPr>
+                <w:i/>
+              </w:rPr>
+              <w:t>with</w:t>
+            </w:r>
+            <w:proofErr w:type="spellEnd"/>
+            <w:r>
+              <w:rPr>
+                <w:i/>
+              </w:rPr>
+              <w:t xml:space="preserve"> </w:t>
+            </w:r>
+            <w:proofErr w:type="spellStart"/>
+            <w:r>
+              <w:rPr>
+                <w:i/>
+              </w:rPr>
+              <w:t>Restrictions</w:t>
+            </w:r>
+            <w:proofErr w:type="spellEnd"/>
+          </w:p>
+        </w:tc>
+      </w:tr>
+    </w:tbl>
+    <w:p>
+      <w:pPr>
+        <w:jc w:val="both"/>
+      </w:pPr>
+      <w:r>
+        <w:t xml:space="preserve">* A necessidade de um </w:t>
+      </w:r>
+      <w:r>
+        <w:rPr>
+          <w:i/>
+        </w:rPr>
+        <w:t>status</w:t>
+      </w:r>
+      <w:r>
+        <w:t xml:space="preserve"> </w:t>
+      </w:r>
+      <w:r>
+        <w:rPr>
+          <w:b/>
+        </w:rPr>
+        <w:t>Alocado em Versão</w:t>
+      </w:r>
+      <w:r>
+        <w:t xml:space="preserve"> não é mais </w:t>
+      </w:r>
+      <w:proofErr w:type="gramStart"/>
+      <w:r>
+        <w:t>necessário</w:t>
+      </w:r>
+      <w:proofErr w:type="gramEnd"/>
+      <w:r>
+        <w:t xml:space="preserve">, pois </w:t>
+      </w:r>
+      <w:r>
+        <w:t>o gerenciamento das funcionalidades (</w:t>
+      </w:r>
+      <w:proofErr w:type="spellStart"/>
+      <w:r>
+        <w:rPr>
+          <w:i/>
+        </w:rPr>
+        <w:t>issues</w:t>
+      </w:r>
+      <w:proofErr w:type="spellEnd"/>
+      <w:r>
+        <w:t xml:space="preserve">) será gerenciada dentro dos </w:t>
+      </w:r>
+      <w:proofErr w:type="spellStart"/>
+      <w:r>
+        <w:rPr>
+          <w:i/>
+        </w:rPr>
+        <w:t>Sprints</w:t>
+      </w:r>
+      <w:proofErr w:type="spellEnd"/>
+      <w:r>
+        <w:t xml:space="preserve">. Portanto, os status </w:t>
+      </w:r>
+      <w:r>
+        <w:rPr>
+          <w:b/>
+        </w:rPr>
+        <w:t>Aberto</w:t>
+      </w:r>
+      <w:r>
+        <w:t xml:space="preserve"> e </w:t>
+      </w:r>
+      <w:r>
+        <w:rPr>
+          <w:b/>
+        </w:rPr>
+        <w:t>Alocado em versão</w:t>
+      </w:r>
+      <w:r>
+        <w:t xml:space="preserve"> foram representados no novo formato apenas com o status </w:t>
+      </w:r>
+      <w:proofErr w:type="spellStart"/>
+      <w:r>
+        <w:rPr>
+          <w:b/>
+          <w:i/>
+        </w:rPr>
+        <w:t>To</w:t>
+      </w:r>
+      <w:proofErr w:type="spellEnd"/>
+      <w:r>
+        <w:rPr>
+          <w:b/>
+          <w:i/>
+        </w:rPr>
+        <w:t xml:space="preserve"> Do</w:t>
+      </w:r>
+      <w:r>
+        <w:t>.</w:t>
+      </w:r>
+    </w:p>
+    <w:p>
+      <w:pPr>
+        <w:jc w:val="both"/>
+      </w:pPr>
+      <w:r>
+        <w:rPr>
+          <w:noProof/>
+          <w:lang w:eastAsia="pt-BR"/>
+        </w:rPr>
+        <w:drawing>
+          <wp:inline distT="0" distB="0" distL="0" distR="0" wp14:anchorId="42880C95" wp14:editId="4F1472D7">
+            <wp:extent cx="5400040" cy="4127933"/>
+            <wp:effectExtent l="0" t="0" r="0" b="6350"/>
+            <wp:docPr id="14" name="Imagem 14"/>
+            <wp:cNvGraphicFramePr>
+              <a:graphicFrameLocks xmlns:a="http://schemas.openxmlformats.org/drawingml/2006/main" noChangeAspect="1"/>
+            </wp:cNvGraphicFramePr>
+            <a:graphic xmlns:a="http://schemas.openxmlformats.org/drawingml/2006/main">
+              <a:graphicData uri="http://schemas.openxmlformats.org/drawingml/2006/picture">
+                <pic:pic xmlns:pic="http://schemas.openxmlformats.org/drawingml/2006/picture">
+                  <pic:nvPicPr>
+                    <pic:cNvPr id="0" name=""/>
+                    <pic:cNvPicPr/>
+                  </pic:nvPicPr>
+                  <pic:blipFill>
+                    <a:blip r:embed="rId27"/>
+                    <a:stretch>
+                      <a:fillRect/>
+                    </a:stretch>
+                  </pic:blipFill>
+                  <pic:spPr>
+                    <a:xfrm>
+                      <a:off x="0" y="0"/>
+                      <a:ext cx="5400040" cy="4127933"/>
+                    </a:xfrm>
+                    <a:prstGeom prst="rect">
+                      <a:avLst/>
+                    </a:prstGeom>
+                  </pic:spPr>
+                </pic:pic>
+              </a:graphicData>
+            </a:graphic>
+          </wp:inline>
+        </w:drawing>
+      </w:r>
     </w:p>
     <w:sectPr>
       <w:pgSz w:w="11906" w:h="16838"/>
@@ -3078,6 +3741,7 @@
   <w:style w:type="character" w:default="1" w:styleId="Fontepargpadro">
     <w:name w:val="Default Paragraph Font"/>
     <w:uiPriority w:val="1"/>
+    <w:semiHidden/>
     <w:unhideWhenUsed/>
   </w:style>
   <w:style w:type="table" w:default="1" w:styleId="Tabelanormal">
@@ -3623,6 +4287,7 @@
   <w:style w:type="character" w:default="1" w:styleId="Fontepargpadro">
     <w:name w:val="Default Paragraph Font"/>
     <w:uiPriority w:val="1"/>
+    <w:semiHidden/>
     <w:unhideWhenUsed/>
   </w:style>
   <w:style w:type="table" w:default="1" w:styleId="Tabelanormal">
@@ -4272,7 +4937,7 @@
 </file>
 
 <file path=customXml/itemProps1.xml><?xml version="1.0" encoding="utf-8"?>
-<ds:datastoreItem xmlns:ds="http://schemas.openxmlformats.org/officeDocument/2006/customXml" ds:itemID="{16E098F2-FA63-4A0A-BDBF-3121B863D0DD}">
+<ds:datastoreItem xmlns:ds="http://schemas.openxmlformats.org/officeDocument/2006/customXml" ds:itemID="{395EE543-CE6B-4159-BB43-4AD6D4F4CC7F}">
   <ds:schemaRefs>
     <ds:schemaRef ds:uri="http://schemas.openxmlformats.org/officeDocument/2006/bibliography"/>
   </ds:schemaRefs>

</xml_diff>